<commit_message>
Fixed and replaced CE291_Team3_MVP_Report.docx
</commit_message>
<xml_diff>
--- a/MVP Product/CE291_Team3_MVP_Report.docx
+++ b/MVP Product/CE291_Team3_MVP_Report.docx
@@ -74,8 +74,10 @@
         <w:t xml:space="preserve"> </w:t>
       </w:r>
       <w:r>
-        <w:t>https://cseegit.essex.ac.uk/ce291/team3/teamproject</w:t>
-      </w:r>
+        <w:t>https://cseejira.essex.ac.uk/projects/CE291T3/summary</w:t>
+      </w:r>
+      <w:bookmarkStart w:id="0" w:name="_GoBack"/>
+      <w:bookmarkEnd w:id="0"/>
     </w:p>
     <w:p>
       <w:r>
@@ -219,8 +221,6 @@
       <w:r>
         <w:t xml:space="preserve">Document URL:  </w:t>
       </w:r>
-      <w:bookmarkStart w:id="0" w:name="_GoBack"/>
-      <w:bookmarkEnd w:id="0"/>
     </w:p>
     <w:p>
       <w:pPr>
@@ -601,7 +601,7 @@
                                 <w:noProof/>
                                 <w:color w:val="7F7F7F" w:themeColor="text1" w:themeTint="80"/>
                               </w:rPr>
-                              <w:t>14/11/2018 10:49:00</w:t>
+                              <w:t>30/11/2018 02:12:00</w:t>
                             </w:r>
                             <w:r>
                               <w:rPr>
@@ -697,7 +697,7 @@
                           <w:noProof/>
                           <w:color w:val="7F7F7F" w:themeColor="text1" w:themeTint="80"/>
                         </w:rPr>
-                        <w:t>14/11/2018 10:49:00</w:t>
+                        <w:t>30/11/2018 02:12:00</w:t>
                       </w:r>
                       <w:r>
                         <w:rPr>
@@ -1556,6 +1556,7 @@
     <w:lsdException w:name="HTML Sample" w:semiHidden="1" w:unhideWhenUsed="1"/>
     <w:lsdException w:name="HTML Typewriter" w:semiHidden="1" w:unhideWhenUsed="1"/>
     <w:lsdException w:name="HTML Variable" w:semiHidden="1" w:unhideWhenUsed="1"/>
+    <w:lsdException w:name="Normal Table" w:semiHidden="1" w:unhideWhenUsed="1"/>
     <w:lsdException w:name="annotation subject" w:semiHidden="1" w:unhideWhenUsed="1"/>
     <w:lsdException w:name="No List" w:semiHidden="1" w:unhideWhenUsed="1"/>
     <w:lsdException w:name="Outline List 1" w:semiHidden="1" w:unhideWhenUsed="1"/>
@@ -1599,8 +1600,10 @@
     <w:lsdException w:name="Table Elegant" w:semiHidden="1" w:unhideWhenUsed="1"/>
     <w:lsdException w:name="Table Professional" w:semiHidden="1" w:unhideWhenUsed="1"/>
     <w:lsdException w:name="Table Subtle 1" w:semiHidden="1" w:unhideWhenUsed="1"/>
+    <w:lsdException w:name="Table Subtle 2" w:semiHidden="1" w:unhideWhenUsed="1"/>
     <w:lsdException w:name="Table Web 1" w:semiHidden="1" w:unhideWhenUsed="1"/>
     <w:lsdException w:name="Table Web 2" w:semiHidden="1" w:unhideWhenUsed="1"/>
+    <w:lsdException w:name="Table Web 3" w:semiHidden="1" w:unhideWhenUsed="1"/>
     <w:lsdException w:name="Balloon Text" w:semiHidden="1" w:unhideWhenUsed="1"/>
     <w:lsdException w:name="Table Grid" w:uiPriority="39"/>
     <w:lsdException w:name="Table Theme" w:semiHidden="1" w:unhideWhenUsed="1"/>

</xml_diff>